<commit_message>
fixed table in final report
</commit_message>
<xml_diff>
--- a/Final Project Report.docx
+++ b/Final Project Report.docx
@@ -108,7 +108,140 @@
     <w:p>
       <w:pPr>
         <w:jc w:val="both"/>
+        <w:rPr>
+          <w:b/>
+        </w:rPr>
       </w:pPr>
+      <w:r>
+        <w:rPr>
+          <w:noProof/>
+        </w:rPr>
+        <mc:AlternateContent>
+          <mc:Choice Requires="wps">
+            <w:drawing>
+              <wp:anchor distT="0" distB="0" distL="114300" distR="114300" simplePos="0" relativeHeight="251661312" behindDoc="0" locked="0" layoutInCell="1" allowOverlap="1" wp14:anchorId="0B318738" wp14:editId="061D1BDB">
+                <wp:simplePos x="0" y="0"/>
+                <wp:positionH relativeFrom="margin">
+                  <wp:posOffset>144780</wp:posOffset>
+                </wp:positionH>
+                <wp:positionV relativeFrom="paragraph">
+                  <wp:posOffset>255271</wp:posOffset>
+                </wp:positionV>
+                <wp:extent cx="5577840" cy="289560"/>
+                <wp:effectExtent l="0" t="0" r="3810" b="0"/>
+                <wp:wrapNone/>
+                <wp:docPr id="3" name="Text Box 3"/>
+                <wp:cNvGraphicFramePr/>
+                <a:graphic xmlns:a="http://schemas.openxmlformats.org/drawingml/2006/main">
+                  <a:graphicData uri="http://schemas.microsoft.com/office/word/2010/wordprocessingShape">
+                    <wps:wsp>
+                      <wps:cNvSpPr txBox="1"/>
+                      <wps:spPr>
+                        <a:xfrm>
+                          <a:off x="0" y="0"/>
+                          <a:ext cx="5577840" cy="289560"/>
+                        </a:xfrm>
+                        <a:prstGeom prst="rect">
+                          <a:avLst/>
+                        </a:prstGeom>
+                        <a:solidFill>
+                          <a:schemeClr val="lt1"/>
+                        </a:solidFill>
+                        <a:ln w="6350">
+                          <a:noFill/>
+                        </a:ln>
+                      </wps:spPr>
+                      <wps:txbx>
+                        <w:txbxContent>
+                          <w:p>
+                            <w:pPr>
+                              <w:jc w:val="center"/>
+                              <w:rPr>
+                                <w:b/>
+                              </w:rPr>
+                            </w:pPr>
+                            <w:r>
+                              <w:rPr>
+                                <w:b/>
+                              </w:rPr>
+                              <w:t xml:space="preserve">Table </w:t>
+                            </w:r>
+                            <w:r>
+                              <w:rPr>
+                                <w:b/>
+                              </w:rPr>
+                              <w:t>of Descriptive Statistics</w:t>
+                            </w:r>
+                          </w:p>
+                        </w:txbxContent>
+                      </wps:txbx>
+                      <wps:bodyPr rot="0" spcFirstLastPara="0" vertOverflow="overflow" horzOverflow="overflow" vert="horz" wrap="square" lIns="91440" tIns="45720" rIns="91440" bIns="45720" numCol="1" spcCol="0" rtlCol="0" fromWordArt="0" anchor="t" anchorCtr="0" forceAA="0" compatLnSpc="1">
+                        <a:prstTxWarp prst="textNoShape">
+                          <a:avLst/>
+                        </a:prstTxWarp>
+                        <a:noAutofit/>
+                      </wps:bodyPr>
+                    </wps:wsp>
+                  </a:graphicData>
+                </a:graphic>
+                <wp14:sizeRelH relativeFrom="margin">
+                  <wp14:pctWidth>0</wp14:pctWidth>
+                </wp14:sizeRelH>
+                <wp14:sizeRelV relativeFrom="margin">
+                  <wp14:pctHeight>0</wp14:pctHeight>
+                </wp14:sizeRelV>
+              </wp:anchor>
+            </w:drawing>
+          </mc:Choice>
+          <mc:Fallback>
+            <w:pict>
+              <v:shapetype w14:anchorId="0B318738" id="_x0000_t202" coordsize="21600,21600" o:spt="202" path="m,l,21600r21600,l21600,xe">
+                <v:stroke joinstyle="miter"/>
+                <v:path gradientshapeok="t" o:connecttype="rect"/>
+              </v:shapetype>
+              <v:shape id="Text Box 3" o:spid="_x0000_s1026" type="#_x0000_t202" style="position:absolute;left:0;text-align:left;margin-left:11.4pt;margin-top:20.1pt;width:439.2pt;height:22.8pt;z-index:251661312;visibility:visible;mso-wrap-style:square;mso-width-percent:0;mso-height-percent:0;mso-wrap-distance-left:9pt;mso-wrap-distance-top:0;mso-wrap-distance-right:9pt;mso-wrap-distance-bottom:0;mso-position-horizontal:absolute;mso-position-horizontal-relative:margin;mso-position-vertical:absolute;mso-position-vertical-relative:text;mso-width-percent:0;mso-height-percent:0;mso-width-relative:margin;mso-height-relative:margin;v-text-anchor:top" o:gfxdata="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" fillcolor="white [3201]" stroked="f" strokeweight=".5pt">
+                <v:textbox>
+                  <w:txbxContent>
+                    <w:p>
+                      <w:pPr>
+                        <w:jc w:val="center"/>
+                        <w:rPr>
+                          <w:b/>
+                        </w:rPr>
+                      </w:pPr>
+                      <w:r>
+                        <w:rPr>
+                          <w:b/>
+                        </w:rPr>
+                        <w:t xml:space="preserve">Table </w:t>
+                      </w:r>
+                      <w:r>
+                        <w:rPr>
+                          <w:b/>
+                        </w:rPr>
+                        <w:t>of Descriptive Statistics</w:t>
+                      </w:r>
+                    </w:p>
+                  </w:txbxContent>
+                </v:textbox>
+                <w10:wrap anchorx="margin"/>
+              </v:shape>
+            </w:pict>
+          </mc:Fallback>
+        </mc:AlternateContent>
+      </w:r>
+      <w:r>
+        <w:rPr>
+          <w:b/>
+        </w:rPr>
+        <w:t>R</w:t>
+      </w:r>
+      <w:r>
+        <w:rPr>
+          <w:b/>
+        </w:rPr>
+        <w:t>esults and Figures:</w:t>
+      </w:r>
     </w:p>
     <w:p>
       <w:pPr>
@@ -117,36 +250,30 @@
           <w:b/>
         </w:rPr>
       </w:pPr>
-      <w:r>
-        <w:rPr>
-          <w:b/>
-        </w:rPr>
-        <w:t>Results and Figures:</w:t>
-      </w:r>
     </w:p>
     <w:tbl>
       <w:tblPr>
         <w:tblStyle w:val="TableGrid"/>
-        <w:tblW w:w="9108" w:type="dxa"/>
+        <w:tblW w:w="7963" w:type="dxa"/>
         <w:jc w:val="center"/>
         <w:tblLook w:val="04A0" w:firstRow="1" w:lastRow="0" w:firstColumn="1" w:lastColumn="0" w:noHBand="0" w:noVBand="1"/>
       </w:tblPr>
       <w:tblGrid>
-        <w:gridCol w:w="1743"/>
-        <w:gridCol w:w="825"/>
-        <w:gridCol w:w="1635"/>
-        <w:gridCol w:w="1635"/>
-        <w:gridCol w:w="1635"/>
-        <w:gridCol w:w="1635"/>
+        <w:gridCol w:w="2195"/>
+        <w:gridCol w:w="1039"/>
+        <w:gridCol w:w="1182"/>
+        <w:gridCol w:w="1042"/>
+        <w:gridCol w:w="1323"/>
+        <w:gridCol w:w="1182"/>
       </w:tblGrid>
       <w:tr>
         <w:trPr>
-          <w:trHeight w:val="463"/>
+          <w:trHeight w:val="475"/>
           <w:jc w:val="center"/>
         </w:trPr>
         <w:tc>
           <w:tcPr>
-            <w:tcW w:w="1743" w:type="dxa"/>
+            <w:tcW w:w="2195" w:type="dxa"/>
           </w:tcPr>
           <w:p>
             <w:pPr>
@@ -165,7 +292,7 @@
         </w:tc>
         <w:tc>
           <w:tcPr>
-            <w:tcW w:w="825" w:type="dxa"/>
+            <w:tcW w:w="1039" w:type="dxa"/>
           </w:tcPr>
           <w:p>
             <w:pPr>
@@ -184,7 +311,7 @@
         </w:tc>
         <w:tc>
           <w:tcPr>
-            <w:tcW w:w="1635" w:type="dxa"/>
+            <w:tcW w:w="1182" w:type="dxa"/>
           </w:tcPr>
           <w:p>
             <w:pPr>
@@ -203,7 +330,7 @@
         </w:tc>
         <w:tc>
           <w:tcPr>
-            <w:tcW w:w="1635" w:type="dxa"/>
+            <w:tcW w:w="1042" w:type="dxa"/>
             <w:vAlign w:val="center"/>
           </w:tcPr>
           <w:p>
@@ -226,7 +353,7 @@
         </w:tc>
         <w:tc>
           <w:tcPr>
-            <w:tcW w:w="1635" w:type="dxa"/>
+            <w:tcW w:w="1323" w:type="dxa"/>
           </w:tcPr>
           <w:p>
             <w:pPr>
@@ -245,7 +372,7 @@
         </w:tc>
         <w:tc>
           <w:tcPr>
-            <w:tcW w:w="1635" w:type="dxa"/>
+            <w:tcW w:w="1182" w:type="dxa"/>
           </w:tcPr>
           <w:p>
             <w:pPr>
@@ -267,16 +394,17 @@
       </w:tr>
       <w:tr>
         <w:trPr>
-          <w:trHeight w:val="349"/>
+          <w:trHeight w:val="358"/>
           <w:jc w:val="center"/>
         </w:trPr>
         <w:tc>
           <w:tcPr>
-            <w:tcW w:w="1743" w:type="dxa"/>
-            <w:vAlign w:val="center"/>
-          </w:tcPr>
-          <w:p>
-            <w:pPr>
+            <w:tcW w:w="2195" w:type="dxa"/>
+            <w:vAlign w:val="center"/>
+          </w:tcPr>
+          <w:p>
+            <w:pPr>
+              <w:jc w:val="center"/>
               <w:rPr>
                 <w:b/>
                 <w:bCs/>
@@ -288,17 +416,20 @@
                 <w:b/>
                 <w:bCs/>
               </w:rPr>
-              <w:t>visitid</w:t>
+              <w:t>loshours</w:t>
             </w:r>
             <w:proofErr w:type="spellEnd"/>
           </w:p>
         </w:tc>
         <w:tc>
           <w:tcPr>
-            <w:tcW w:w="825" w:type="dxa"/>
-            <w:vAlign w:val="center"/>
-          </w:tcPr>
-          <w:p>
+            <w:tcW w:w="1039" w:type="dxa"/>
+            <w:vAlign w:val="center"/>
+          </w:tcPr>
+          <w:p>
+            <w:pPr>
+              <w:jc w:val="center"/>
+            </w:pPr>
             <w:r>
               <w:t>3612</w:t>
             </w:r>
@@ -306,83 +437,121 @@
         </w:tc>
         <w:tc>
           <w:tcPr>
-            <w:tcW w:w="1635" w:type="dxa"/>
-            <w:vAlign w:val="center"/>
-          </w:tcPr>
-          <w:p>
-            <w:r>
-              <w:t>2.053175e+07</w:t>
-            </w:r>
-          </w:p>
-        </w:tc>
-        <w:tc>
-          <w:tcPr>
-            <w:tcW w:w="1635" w:type="dxa"/>
-            <w:vAlign w:val="center"/>
-          </w:tcPr>
-          <w:p>
-            <w:r>
-              <w:t>1.873718e+07</w:t>
-            </w:r>
-          </w:p>
-        </w:tc>
-        <w:tc>
-          <w:tcPr>
-            <w:tcW w:w="1635" w:type="dxa"/>
-            <w:vAlign w:val="center"/>
-          </w:tcPr>
-          <w:p>
-            <w:r>
-              <w:t>2.378690e+07</w:t>
-            </w:r>
-          </w:p>
-        </w:tc>
-        <w:tc>
-          <w:tcPr>
-            <w:tcW w:w="1635" w:type="dxa"/>
-            <w:vAlign w:val="center"/>
-          </w:tcPr>
-          <w:p>
-            <w:r>
-              <w:t>1.238424e+06</w:t>
+            <w:tcW w:w="1182" w:type="dxa"/>
+            <w:vAlign w:val="center"/>
+          </w:tcPr>
+          <w:p>
+            <w:pPr>
+              <w:jc w:val="center"/>
+            </w:pPr>
+            <w:r>
+              <w:t>131</w:t>
+            </w:r>
+            <w:r>
+              <w:t>.</w:t>
+            </w:r>
+            <w:r>
+              <w:t>14</w:t>
+            </w:r>
+          </w:p>
+        </w:tc>
+        <w:tc>
+          <w:tcPr>
+            <w:tcW w:w="1042" w:type="dxa"/>
+            <w:vAlign w:val="center"/>
+          </w:tcPr>
+          <w:p>
+            <w:pPr>
+              <w:jc w:val="center"/>
+            </w:pPr>
+            <w:r>
+              <w:t>1.</w:t>
+            </w:r>
+            <w:r>
+              <w:t>00</w:t>
+            </w:r>
+          </w:p>
+        </w:tc>
+        <w:tc>
+          <w:tcPr>
+            <w:tcW w:w="1323" w:type="dxa"/>
+            <w:vAlign w:val="center"/>
+          </w:tcPr>
+          <w:p>
+            <w:pPr>
+              <w:jc w:val="center"/>
+            </w:pPr>
+            <w:r>
+              <w:t>2111</w:t>
+            </w:r>
+            <w:r>
+              <w:t>.</w:t>
+            </w:r>
+            <w:r>
+              <w:t>00</w:t>
+            </w:r>
+          </w:p>
+        </w:tc>
+        <w:tc>
+          <w:tcPr>
+            <w:tcW w:w="1182" w:type="dxa"/>
+            <w:vAlign w:val="center"/>
+          </w:tcPr>
+          <w:p>
+            <w:pPr>
+              <w:jc w:val="center"/>
+            </w:pPr>
+            <w:r>
+              <w:t>142</w:t>
+            </w:r>
+            <w:r>
+              <w:t>.</w:t>
+            </w:r>
+            <w:r>
+              <w:t>1</w:t>
+            </w:r>
+            <w:r>
+              <w:t>1</w:t>
             </w:r>
           </w:p>
         </w:tc>
       </w:tr>
       <w:tr>
         <w:trPr>
-          <w:trHeight w:val="349"/>
+          <w:trHeight w:val="358"/>
           <w:jc w:val="center"/>
         </w:trPr>
         <w:tc>
           <w:tcPr>
-            <w:tcW w:w="1743" w:type="dxa"/>
-            <w:vAlign w:val="center"/>
-          </w:tcPr>
-          <w:p>
-            <w:pPr>
+            <w:tcW w:w="2195" w:type="dxa"/>
+            <w:vAlign w:val="center"/>
+          </w:tcPr>
+          <w:p>
+            <w:pPr>
+              <w:jc w:val="center"/>
               <w:rPr>
                 <w:b/>
                 <w:bCs/>
               </w:rPr>
             </w:pPr>
-            <w:proofErr w:type="spellStart"/>
             <w:r>
               <w:rPr>
                 <w:b/>
                 <w:bCs/>
               </w:rPr>
-              <w:t>loshours</w:t>
-            </w:r>
-            <w:proofErr w:type="spellEnd"/>
-          </w:p>
-        </w:tc>
-        <w:tc>
-          <w:tcPr>
-            <w:tcW w:w="825" w:type="dxa"/>
-            <w:vAlign w:val="center"/>
-          </w:tcPr>
-          <w:p>
+              <w:t>losdays2</w:t>
+            </w:r>
+          </w:p>
+        </w:tc>
+        <w:tc>
+          <w:tcPr>
+            <w:tcW w:w="1039" w:type="dxa"/>
+            <w:vAlign w:val="center"/>
+          </w:tcPr>
+          <w:p>
+            <w:pPr>
+              <w:jc w:val="center"/>
+            </w:pPr>
             <w:r>
               <w:t>3612</w:t>
             </w:r>
@@ -390,61 +559,89 @@
         </w:tc>
         <w:tc>
           <w:tcPr>
-            <w:tcW w:w="1635" w:type="dxa"/>
-            <w:vAlign w:val="center"/>
-          </w:tcPr>
-          <w:p>
-            <w:r>
-              <w:t>1.311442e+02</w:t>
-            </w:r>
-          </w:p>
-        </w:tc>
-        <w:tc>
-          <w:tcPr>
-            <w:tcW w:w="1635" w:type="dxa"/>
-            <w:vAlign w:val="center"/>
-          </w:tcPr>
-          <w:p>
-            <w:r>
-              <w:t>1.000000e+00</w:t>
-            </w:r>
-          </w:p>
-        </w:tc>
-        <w:tc>
-          <w:tcPr>
-            <w:tcW w:w="1635" w:type="dxa"/>
-            <w:vAlign w:val="center"/>
-          </w:tcPr>
-          <w:p>
-            <w:r>
-              <w:t>2.111000e+03</w:t>
-            </w:r>
-          </w:p>
-        </w:tc>
-        <w:tc>
-          <w:tcPr>
-            <w:tcW w:w="1635" w:type="dxa"/>
-            <w:vAlign w:val="center"/>
-          </w:tcPr>
-          <w:p>
-            <w:r>
-              <w:t>1.421069e+02</w:t>
+            <w:tcW w:w="1182" w:type="dxa"/>
+            <w:vAlign w:val="center"/>
+          </w:tcPr>
+          <w:p>
+            <w:pPr>
+              <w:jc w:val="center"/>
+            </w:pPr>
+            <w:r>
+              <w:t>5.46</w:t>
+            </w:r>
+          </w:p>
+        </w:tc>
+        <w:tc>
+          <w:tcPr>
+            <w:tcW w:w="1042" w:type="dxa"/>
+            <w:vAlign w:val="center"/>
+          </w:tcPr>
+          <w:p>
+            <w:pPr>
+              <w:jc w:val="center"/>
+            </w:pPr>
+            <w:r>
+              <w:t>.00</w:t>
+            </w:r>
+            <w:r>
+              <w:t>4</w:t>
+            </w:r>
+            <w:r>
+              <w:t>2</w:t>
+            </w:r>
+          </w:p>
+        </w:tc>
+        <w:tc>
+          <w:tcPr>
+            <w:tcW w:w="1323" w:type="dxa"/>
+            <w:vAlign w:val="center"/>
+          </w:tcPr>
+          <w:p>
+            <w:pPr>
+              <w:jc w:val="center"/>
+            </w:pPr>
+            <w:r>
+              <w:t>87</w:t>
+            </w:r>
+            <w:r>
+              <w:t>.</w:t>
+            </w:r>
+            <w:r>
+              <w:t>9</w:t>
+            </w:r>
+            <w:r>
+              <w:t>6</w:t>
+            </w:r>
+          </w:p>
+        </w:tc>
+        <w:tc>
+          <w:tcPr>
+            <w:tcW w:w="1182" w:type="dxa"/>
+            <w:vAlign w:val="center"/>
+          </w:tcPr>
+          <w:p>
+            <w:pPr>
+              <w:jc w:val="center"/>
+            </w:pPr>
+            <w:r>
+              <w:t>5.92</w:t>
             </w:r>
           </w:p>
         </w:tc>
       </w:tr>
       <w:tr>
         <w:trPr>
-          <w:trHeight w:val="349"/>
+          <w:trHeight w:val="358"/>
           <w:jc w:val="center"/>
         </w:trPr>
         <w:tc>
           <w:tcPr>
-            <w:tcW w:w="1743" w:type="dxa"/>
-            <w:vAlign w:val="center"/>
-          </w:tcPr>
-          <w:p>
-            <w:pPr>
+            <w:tcW w:w="2195" w:type="dxa"/>
+            <w:vAlign w:val="center"/>
+          </w:tcPr>
+          <w:p>
+            <w:pPr>
+              <w:jc w:val="center"/>
               <w:rPr>
                 <w:b/>
                 <w:bCs/>
@@ -455,160 +652,230 @@
                 <w:b/>
                 <w:bCs/>
               </w:rPr>
-              <w:t>losdays2</w:t>
-            </w:r>
-          </w:p>
-        </w:tc>
-        <w:tc>
-          <w:tcPr>
-            <w:tcW w:w="825" w:type="dxa"/>
-            <w:vAlign w:val="center"/>
-          </w:tcPr>
-          <w:p>
-            <w:r>
-              <w:t>3612</w:t>
-            </w:r>
-          </w:p>
-        </w:tc>
-        <w:tc>
-          <w:tcPr>
-            <w:tcW w:w="1635" w:type="dxa"/>
-            <w:vAlign w:val="center"/>
-          </w:tcPr>
-          <w:p>
-            <w:r>
-              <w:t>5.464343e+00</w:t>
-            </w:r>
-          </w:p>
-        </w:tc>
-        <w:tc>
-          <w:tcPr>
-            <w:tcW w:w="1635" w:type="dxa"/>
-            <w:vAlign w:val="center"/>
-          </w:tcPr>
-          <w:p>
-            <w:r>
-              <w:t>4.166667e-02</w:t>
-            </w:r>
-          </w:p>
-        </w:tc>
-        <w:tc>
-          <w:tcPr>
-            <w:tcW w:w="1635" w:type="dxa"/>
-            <w:vAlign w:val="center"/>
-          </w:tcPr>
-          <w:p>
-            <w:r>
-              <w:t>8.795833e+01</w:t>
-            </w:r>
-          </w:p>
-        </w:tc>
-        <w:tc>
-          <w:tcPr>
-            <w:tcW w:w="1635" w:type="dxa"/>
-            <w:vAlign w:val="center"/>
-          </w:tcPr>
-          <w:p>
-            <w:r>
-              <w:t>5.921120e+00</w:t>
+              <w:t>mews</w:t>
+            </w:r>
+          </w:p>
+        </w:tc>
+        <w:tc>
+          <w:tcPr>
+            <w:tcW w:w="1039" w:type="dxa"/>
+            <w:vAlign w:val="center"/>
+          </w:tcPr>
+          <w:p>
+            <w:pPr>
+              <w:jc w:val="center"/>
+            </w:pPr>
+            <w:r>
+              <w:t>3449</w:t>
+            </w:r>
+          </w:p>
+        </w:tc>
+        <w:tc>
+          <w:tcPr>
+            <w:tcW w:w="1182" w:type="dxa"/>
+            <w:vAlign w:val="center"/>
+          </w:tcPr>
+          <w:p>
+            <w:pPr>
+              <w:jc w:val="center"/>
+            </w:pPr>
+            <w:r>
+              <w:t>4.1</w:t>
+            </w:r>
+            <w:r>
+              <w:t>1</w:t>
+            </w:r>
+          </w:p>
+        </w:tc>
+        <w:tc>
+          <w:tcPr>
+            <w:tcW w:w="1042" w:type="dxa"/>
+            <w:vAlign w:val="center"/>
+          </w:tcPr>
+          <w:p>
+            <w:pPr>
+              <w:jc w:val="center"/>
+            </w:pPr>
+            <w:r>
+              <w:t>1.00</w:t>
+            </w:r>
+          </w:p>
+        </w:tc>
+        <w:tc>
+          <w:tcPr>
+            <w:tcW w:w="1323" w:type="dxa"/>
+            <w:vAlign w:val="center"/>
+          </w:tcPr>
+          <w:p>
+            <w:pPr>
+              <w:jc w:val="center"/>
+            </w:pPr>
+            <w:r>
+              <w:t>14</w:t>
+            </w:r>
+            <w:r>
+              <w:t>.</w:t>
+            </w:r>
+            <w:r>
+              <w:t>00</w:t>
+            </w:r>
+          </w:p>
+        </w:tc>
+        <w:tc>
+          <w:tcPr>
+            <w:tcW w:w="1182" w:type="dxa"/>
+            <w:vAlign w:val="center"/>
+          </w:tcPr>
+          <w:p>
+            <w:pPr>
+              <w:jc w:val="center"/>
+            </w:pPr>
+            <w:r>
+              <w:t>1.70</w:t>
             </w:r>
           </w:p>
         </w:tc>
       </w:tr>
       <w:tr>
         <w:trPr>
-          <w:trHeight w:val="349"/>
+          <w:trHeight w:val="358"/>
           <w:jc w:val="center"/>
         </w:trPr>
         <w:tc>
           <w:tcPr>
-            <w:tcW w:w="1743" w:type="dxa"/>
-            <w:vAlign w:val="center"/>
-          </w:tcPr>
-          <w:p>
-            <w:pPr>
+            <w:tcW w:w="2195" w:type="dxa"/>
+            <w:vAlign w:val="center"/>
+          </w:tcPr>
+          <w:p>
+            <w:pPr>
+              <w:jc w:val="center"/>
               <w:rPr>
                 <w:b/>
                 <w:bCs/>
               </w:rPr>
             </w:pPr>
+            <w:proofErr w:type="spellStart"/>
             <w:r>
               <w:rPr>
                 <w:b/>
                 <w:bCs/>
               </w:rPr>
-              <w:t>mews*</w:t>
-            </w:r>
-          </w:p>
-        </w:tc>
-        <w:tc>
-          <w:tcPr>
-            <w:tcW w:w="825" w:type="dxa"/>
-            <w:vAlign w:val="center"/>
-          </w:tcPr>
-          <w:p>
-            <w:r>
-              <w:t>3449</w:t>
-            </w:r>
-          </w:p>
-        </w:tc>
-        <w:tc>
-          <w:tcPr>
-            <w:tcW w:w="1635" w:type="dxa"/>
-            <w:vAlign w:val="center"/>
-          </w:tcPr>
-          <w:p>
-            <w:r>
-              <w:t>4.107567e+00</w:t>
-            </w:r>
-          </w:p>
-        </w:tc>
-        <w:tc>
-          <w:tcPr>
-            <w:tcW w:w="1635" w:type="dxa"/>
-            <w:vAlign w:val="center"/>
-          </w:tcPr>
-          <w:p>
-            <w:r>
-              <w:t>1.000000e+00</w:t>
-            </w:r>
-          </w:p>
-        </w:tc>
-        <w:tc>
-          <w:tcPr>
-            <w:tcW w:w="1635" w:type="dxa"/>
-            <w:vAlign w:val="center"/>
-          </w:tcPr>
-          <w:p>
-            <w:r>
-              <w:t>1.400000e+01</w:t>
-            </w:r>
-          </w:p>
-        </w:tc>
-        <w:tc>
-          <w:tcPr>
-            <w:tcW w:w="1635" w:type="dxa"/>
-            <w:vAlign w:val="center"/>
-          </w:tcPr>
-          <w:p>
-            <w:r>
-              <w:t>1.700714e+00</w:t>
+              <w:t>ageyear</w:t>
+            </w:r>
+            <w:proofErr w:type="spellEnd"/>
+          </w:p>
+        </w:tc>
+        <w:tc>
+          <w:tcPr>
+            <w:tcW w:w="1039" w:type="dxa"/>
+            <w:vAlign w:val="center"/>
+          </w:tcPr>
+          <w:p>
+            <w:pPr>
+              <w:jc w:val="center"/>
+            </w:pPr>
+            <w:r>
+              <w:t>3612</w:t>
+            </w:r>
+          </w:p>
+        </w:tc>
+        <w:tc>
+          <w:tcPr>
+            <w:tcW w:w="1182" w:type="dxa"/>
+            <w:vAlign w:val="center"/>
+          </w:tcPr>
+          <w:p>
+            <w:pPr>
+              <w:jc w:val="center"/>
+            </w:pPr>
+            <w:r>
+              <w:t>65</w:t>
+            </w:r>
+            <w:r>
+              <w:t>.</w:t>
+            </w:r>
+            <w:r>
+              <w:t>6</w:t>
+            </w:r>
+            <w:r>
+              <w:t>7</w:t>
+            </w:r>
+          </w:p>
+        </w:tc>
+        <w:tc>
+          <w:tcPr>
+            <w:tcW w:w="1042" w:type="dxa"/>
+            <w:vAlign w:val="center"/>
+          </w:tcPr>
+          <w:p>
+            <w:pPr>
+              <w:jc w:val="center"/>
+            </w:pPr>
+            <w:r>
+              <w:t>18</w:t>
+            </w:r>
+            <w:r>
+              <w:t>.</w:t>
+            </w:r>
+            <w:r>
+              <w:t>00</w:t>
+            </w:r>
+          </w:p>
+        </w:tc>
+        <w:tc>
+          <w:tcPr>
+            <w:tcW w:w="1323" w:type="dxa"/>
+            <w:vAlign w:val="center"/>
+          </w:tcPr>
+          <w:p>
+            <w:pPr>
+              <w:jc w:val="center"/>
+            </w:pPr>
+            <w:r>
+              <w:t>105</w:t>
+            </w:r>
+            <w:r>
+              <w:t>.</w:t>
+            </w:r>
+            <w:r>
+              <w:t>00</w:t>
+            </w:r>
+          </w:p>
+        </w:tc>
+        <w:tc>
+          <w:tcPr>
+            <w:tcW w:w="1182" w:type="dxa"/>
+            <w:vAlign w:val="center"/>
+          </w:tcPr>
+          <w:p>
+            <w:pPr>
+              <w:jc w:val="center"/>
+            </w:pPr>
+            <w:r>
+              <w:t>18</w:t>
+            </w:r>
+            <w:r>
+              <w:t>.</w:t>
+            </w:r>
+            <w:r>
+              <w:t>69</w:t>
             </w:r>
           </w:p>
         </w:tc>
       </w:tr>
       <w:tr>
         <w:trPr>
-          <w:trHeight w:val="349"/>
+          <w:trHeight w:val="339"/>
           <w:jc w:val="center"/>
         </w:trPr>
         <w:tc>
           <w:tcPr>
-            <w:tcW w:w="1743" w:type="dxa"/>
-            <w:vAlign w:val="center"/>
-          </w:tcPr>
-          <w:p>
-            <w:pPr>
+            <w:tcW w:w="2195" w:type="dxa"/>
+            <w:vAlign w:val="center"/>
+          </w:tcPr>
+          <w:p>
+            <w:pPr>
+              <w:jc w:val="center"/>
               <w:rPr>
                 <w:b/>
                 <w:bCs/>
@@ -620,79 +887,110 @@
                 <w:b/>
                 <w:bCs/>
               </w:rPr>
-              <w:t>ageyear</w:t>
+              <w:t>bmi</w:t>
             </w:r>
             <w:proofErr w:type="spellEnd"/>
           </w:p>
         </w:tc>
         <w:tc>
           <w:tcPr>
-            <w:tcW w:w="825" w:type="dxa"/>
-            <w:vAlign w:val="center"/>
-          </w:tcPr>
-          <w:p>
-            <w:r>
-              <w:t>3612</w:t>
-            </w:r>
-          </w:p>
-        </w:tc>
-        <w:tc>
-          <w:tcPr>
-            <w:tcW w:w="1635" w:type="dxa"/>
-            <w:vAlign w:val="center"/>
-          </w:tcPr>
-          <w:p>
-            <w:r>
-              <w:t>6.568688e+01</w:t>
-            </w:r>
-          </w:p>
-        </w:tc>
-        <w:tc>
-          <w:tcPr>
-            <w:tcW w:w="1635" w:type="dxa"/>
-            <w:vAlign w:val="center"/>
-          </w:tcPr>
-          <w:p>
-            <w:r>
-              <w:t>1.800000e+01</w:t>
-            </w:r>
-          </w:p>
-        </w:tc>
-        <w:tc>
-          <w:tcPr>
-            <w:tcW w:w="1635" w:type="dxa"/>
-            <w:vAlign w:val="center"/>
-          </w:tcPr>
-          <w:p>
-            <w:r>
-              <w:t>1.050000e+02</w:t>
-            </w:r>
-          </w:p>
-        </w:tc>
-        <w:tc>
-          <w:tcPr>
-            <w:tcW w:w="1635" w:type="dxa"/>
-            <w:vAlign w:val="center"/>
-          </w:tcPr>
-          <w:p>
-            <w:r>
-              <w:t>1.869042e+01</w:t>
+            <w:tcW w:w="1039" w:type="dxa"/>
+            <w:vAlign w:val="center"/>
+          </w:tcPr>
+          <w:p>
+            <w:pPr>
+              <w:jc w:val="center"/>
+            </w:pPr>
+            <w:r>
+              <w:t>2927</w:t>
+            </w:r>
+          </w:p>
+        </w:tc>
+        <w:tc>
+          <w:tcPr>
+            <w:tcW w:w="1182" w:type="dxa"/>
+            <w:vAlign w:val="center"/>
+          </w:tcPr>
+          <w:p>
+            <w:pPr>
+              <w:jc w:val="center"/>
+            </w:pPr>
+            <w:r>
+              <w:t>28</w:t>
+            </w:r>
+            <w:r>
+              <w:t>.</w:t>
+            </w:r>
+            <w:r>
+              <w:t>3</w:t>
+            </w:r>
+            <w:r>
+              <w:t>5</w:t>
+            </w:r>
+          </w:p>
+        </w:tc>
+        <w:tc>
+          <w:tcPr>
+            <w:tcW w:w="1042" w:type="dxa"/>
+            <w:vAlign w:val="center"/>
+          </w:tcPr>
+          <w:p>
+            <w:pPr>
+              <w:jc w:val="center"/>
+            </w:pPr>
+            <w:r>
+              <w:t>3.10</w:t>
+            </w:r>
+          </w:p>
+        </w:tc>
+        <w:tc>
+          <w:tcPr>
+            <w:tcW w:w="1323" w:type="dxa"/>
+            <w:vAlign w:val="center"/>
+          </w:tcPr>
+          <w:p>
+            <w:pPr>
+              <w:jc w:val="center"/>
+            </w:pPr>
+            <w:r>
+              <w:t>122</w:t>
+            </w:r>
+            <w:r>
+              <w:t>.</w:t>
+            </w:r>
+            <w:r>
+              <w:t>65</w:t>
+            </w:r>
+          </w:p>
+        </w:tc>
+        <w:tc>
+          <w:tcPr>
+            <w:tcW w:w="1182" w:type="dxa"/>
+            <w:vAlign w:val="center"/>
+          </w:tcPr>
+          <w:p>
+            <w:pPr>
+              <w:jc w:val="center"/>
+            </w:pPr>
+            <w:r>
+              <w:t>7.99</w:t>
             </w:r>
           </w:p>
         </w:tc>
       </w:tr>
       <w:tr>
         <w:trPr>
-          <w:trHeight w:val="331"/>
+          <w:trHeight w:val="358"/>
           <w:jc w:val="center"/>
         </w:trPr>
         <w:tc>
           <w:tcPr>
-            <w:tcW w:w="1743" w:type="dxa"/>
-            <w:vAlign w:val="center"/>
-          </w:tcPr>
-          <w:p>
-            <w:pPr>
+            <w:tcW w:w="2195" w:type="dxa"/>
+            <w:vAlign w:val="center"/>
+          </w:tcPr>
+          <w:p>
+            <w:pPr>
+              <w:jc w:val="center"/>
               <w:rPr>
                 <w:b/>
                 <w:bCs/>
@@ -704,163 +1002,241 @@
                 <w:b/>
                 <w:bCs/>
               </w:rPr>
-              <w:t>bmi</w:t>
+              <w:t>bpsystolic</w:t>
             </w:r>
             <w:proofErr w:type="spellEnd"/>
           </w:p>
         </w:tc>
         <w:tc>
           <w:tcPr>
-            <w:tcW w:w="825" w:type="dxa"/>
-            <w:vAlign w:val="center"/>
-          </w:tcPr>
-          <w:p>
-            <w:r>
-              <w:t>2927</w:t>
-            </w:r>
-          </w:p>
-        </w:tc>
-        <w:tc>
-          <w:tcPr>
-            <w:tcW w:w="1635" w:type="dxa"/>
-            <w:vAlign w:val="center"/>
-          </w:tcPr>
-          <w:p>
-            <w:r>
-              <w:t>2.834929e+01</w:t>
-            </w:r>
-          </w:p>
-        </w:tc>
-        <w:tc>
-          <w:tcPr>
-            <w:tcW w:w="1635" w:type="dxa"/>
-            <w:vAlign w:val="center"/>
-          </w:tcPr>
-          <w:p>
-            <w:r>
-              <w:t>3.100000e+00</w:t>
-            </w:r>
-          </w:p>
-        </w:tc>
-        <w:tc>
-          <w:tcPr>
-            <w:tcW w:w="1635" w:type="dxa"/>
-            <w:vAlign w:val="center"/>
-          </w:tcPr>
-          <w:p>
-            <w:r>
-              <w:t>1.226500e+02</w:t>
-            </w:r>
-          </w:p>
-        </w:tc>
-        <w:tc>
-          <w:tcPr>
-            <w:tcW w:w="1635" w:type="dxa"/>
-            <w:vAlign w:val="center"/>
-          </w:tcPr>
-          <w:p>
-            <w:r>
-              <w:t>7.993252e+00</w:t>
+            <w:tcW w:w="1039" w:type="dxa"/>
+            <w:vAlign w:val="center"/>
+          </w:tcPr>
+          <w:p>
+            <w:pPr>
+              <w:jc w:val="center"/>
+            </w:pPr>
+            <w:r>
+              <w:t>3607</w:t>
+            </w:r>
+          </w:p>
+        </w:tc>
+        <w:tc>
+          <w:tcPr>
+            <w:tcW w:w="1182" w:type="dxa"/>
+            <w:vAlign w:val="center"/>
+          </w:tcPr>
+          <w:p>
+            <w:pPr>
+              <w:jc w:val="center"/>
+            </w:pPr>
+            <w:r>
+              <w:t>130</w:t>
+            </w:r>
+            <w:r>
+              <w:t>.</w:t>
+            </w:r>
+            <w:r>
+              <w:t>55</w:t>
+            </w:r>
+          </w:p>
+        </w:tc>
+        <w:tc>
+          <w:tcPr>
+            <w:tcW w:w="1042" w:type="dxa"/>
+            <w:vAlign w:val="center"/>
+          </w:tcPr>
+          <w:p>
+            <w:pPr>
+              <w:jc w:val="center"/>
+            </w:pPr>
+            <w:r>
+              <w:t>88</w:t>
+            </w:r>
+            <w:r>
+              <w:t>.</w:t>
+            </w:r>
+            <w:r>
+              <w:t>78</w:t>
+            </w:r>
+          </w:p>
+        </w:tc>
+        <w:tc>
+          <w:tcPr>
+            <w:tcW w:w="1323" w:type="dxa"/>
+            <w:vAlign w:val="center"/>
+          </w:tcPr>
+          <w:p>
+            <w:pPr>
+              <w:jc w:val="center"/>
+            </w:pPr>
+            <w:r>
+              <w:t>193</w:t>
+            </w:r>
+            <w:r>
+              <w:t>.</w:t>
+            </w:r>
+            <w:r>
+              <w:t>96</w:t>
+            </w:r>
+          </w:p>
+        </w:tc>
+        <w:tc>
+          <w:tcPr>
+            <w:tcW w:w="1182" w:type="dxa"/>
+            <w:vAlign w:val="center"/>
+          </w:tcPr>
+          <w:p>
+            <w:pPr>
+              <w:jc w:val="center"/>
+            </w:pPr>
+            <w:r>
+              <w:t>16</w:t>
+            </w:r>
+            <w:r>
+              <w:t>.</w:t>
+            </w:r>
+            <w:r>
+              <w:t>72</w:t>
             </w:r>
           </w:p>
         </w:tc>
       </w:tr>
       <w:tr>
         <w:trPr>
-          <w:trHeight w:val="349"/>
+          <w:trHeight w:val="358"/>
           <w:jc w:val="center"/>
         </w:trPr>
         <w:tc>
           <w:tcPr>
-            <w:tcW w:w="1743" w:type="dxa"/>
-            <w:vAlign w:val="center"/>
-          </w:tcPr>
-          <w:p>
-            <w:pPr>
+            <w:tcW w:w="2195" w:type="dxa"/>
+            <w:vAlign w:val="center"/>
+          </w:tcPr>
+          <w:p>
+            <w:pPr>
+              <w:jc w:val="center"/>
               <w:rPr>
                 <w:b/>
                 <w:bCs/>
               </w:rPr>
             </w:pPr>
-            <w:proofErr w:type="spellStart"/>
             <w:r>
               <w:rPr>
                 <w:b/>
                 <w:bCs/>
               </w:rPr>
-              <w:t>bpsystolic</w:t>
-            </w:r>
-            <w:proofErr w:type="spellEnd"/>
-          </w:p>
-        </w:tc>
-        <w:tc>
-          <w:tcPr>
-            <w:tcW w:w="825" w:type="dxa"/>
-            <w:vAlign w:val="center"/>
-          </w:tcPr>
-          <w:p>
-            <w:r>
-              <w:t>3607</w:t>
-            </w:r>
-          </w:p>
-        </w:tc>
-        <w:tc>
-          <w:tcPr>
-            <w:tcW w:w="1635" w:type="dxa"/>
-            <w:vAlign w:val="center"/>
-          </w:tcPr>
-          <w:p>
-            <w:r>
-              <w:t>1.305527e+02</w:t>
-            </w:r>
-          </w:p>
-        </w:tc>
-        <w:tc>
-          <w:tcPr>
-            <w:tcW w:w="1635" w:type="dxa"/>
-            <w:vAlign w:val="center"/>
-          </w:tcPr>
-          <w:p>
-            <w:r>
-              <w:t>8.878261e+01</w:t>
-            </w:r>
-          </w:p>
-        </w:tc>
-        <w:tc>
-          <w:tcPr>
-            <w:tcW w:w="1635" w:type="dxa"/>
-            <w:vAlign w:val="center"/>
-          </w:tcPr>
-          <w:p>
-            <w:r>
-              <w:t>1.939630e+02</w:t>
-            </w:r>
-          </w:p>
-        </w:tc>
-        <w:tc>
-          <w:tcPr>
-            <w:tcW w:w="1635" w:type="dxa"/>
-            <w:vAlign w:val="center"/>
-          </w:tcPr>
-          <w:p>
-            <w:r>
-              <w:t>1.672157e+01</w:t>
+              <w:t>o2sat</w:t>
+            </w:r>
+          </w:p>
+        </w:tc>
+        <w:tc>
+          <w:tcPr>
+            <w:tcW w:w="1039" w:type="dxa"/>
+            <w:vAlign w:val="center"/>
+          </w:tcPr>
+          <w:p>
+            <w:pPr>
+              <w:jc w:val="center"/>
+            </w:pPr>
+            <w:r>
+              <w:t>3609</w:t>
+            </w:r>
+          </w:p>
+        </w:tc>
+        <w:tc>
+          <w:tcPr>
+            <w:tcW w:w="1182" w:type="dxa"/>
+            <w:vAlign w:val="center"/>
+          </w:tcPr>
+          <w:p>
+            <w:pPr>
+              <w:jc w:val="center"/>
+            </w:pPr>
+            <w:r>
+              <w:t>97</w:t>
+            </w:r>
+            <w:r>
+              <w:t>.</w:t>
+            </w:r>
+            <w:r>
+              <w:t>86</w:t>
+            </w:r>
+          </w:p>
+        </w:tc>
+        <w:tc>
+          <w:tcPr>
+            <w:tcW w:w="1042" w:type="dxa"/>
+            <w:vAlign w:val="center"/>
+          </w:tcPr>
+          <w:p>
+            <w:pPr>
+              <w:jc w:val="center"/>
+            </w:pPr>
+            <w:r>
+              <w:t>80</w:t>
+            </w:r>
+            <w:r>
+              <w:t>.</w:t>
+            </w:r>
+            <w:r>
+              <w:t>00</w:t>
+            </w:r>
+          </w:p>
+        </w:tc>
+        <w:tc>
+          <w:tcPr>
+            <w:tcW w:w="1323" w:type="dxa"/>
+            <w:vAlign w:val="center"/>
+          </w:tcPr>
+          <w:p>
+            <w:pPr>
+              <w:jc w:val="center"/>
+            </w:pPr>
+            <w:r>
+              <w:t>236</w:t>
+            </w:r>
+            <w:r>
+              <w:t>.</w:t>
+            </w:r>
+            <w:r>
+              <w:t>5</w:t>
+            </w:r>
+            <w:r>
+              <w:t>3</w:t>
+            </w:r>
+          </w:p>
+        </w:tc>
+        <w:tc>
+          <w:tcPr>
+            <w:tcW w:w="1182" w:type="dxa"/>
+            <w:vAlign w:val="center"/>
+          </w:tcPr>
+          <w:p>
+            <w:pPr>
+              <w:jc w:val="center"/>
+            </w:pPr>
+            <w:r>
+              <w:t>4.9</w:t>
+            </w:r>
+            <w:r>
+              <w:t>1</w:t>
             </w:r>
           </w:p>
         </w:tc>
       </w:tr>
       <w:tr>
         <w:trPr>
-          <w:trHeight w:val="349"/>
+          <w:trHeight w:val="358"/>
           <w:jc w:val="center"/>
         </w:trPr>
         <w:tc>
           <w:tcPr>
-            <w:tcW w:w="1743" w:type="dxa"/>
-            <w:vAlign w:val="center"/>
-          </w:tcPr>
-          <w:p>
-            <w:pPr>
+            <w:tcW w:w="2195" w:type="dxa"/>
+            <w:vAlign w:val="center"/>
+          </w:tcPr>
+          <w:p>
+            <w:pPr>
+              <w:jc w:val="center"/>
               <w:rPr>
                 <w:b/>
                 <w:bCs/>
@@ -871,78 +1247,115 @@
                 <w:b/>
                 <w:bCs/>
               </w:rPr>
-              <w:t>o2sat</w:t>
-            </w:r>
-          </w:p>
-        </w:tc>
-        <w:tc>
-          <w:tcPr>
-            <w:tcW w:w="825" w:type="dxa"/>
-            <w:vAlign w:val="center"/>
-          </w:tcPr>
-          <w:p>
-            <w:r>
-              <w:t>3609</w:t>
-            </w:r>
-          </w:p>
-        </w:tc>
-        <w:tc>
-          <w:tcPr>
-            <w:tcW w:w="1635" w:type="dxa"/>
-            <w:vAlign w:val="center"/>
-          </w:tcPr>
-          <w:p>
-            <w:r>
-              <w:t>9.786086e+01</w:t>
-            </w:r>
-          </w:p>
-        </w:tc>
-        <w:tc>
-          <w:tcPr>
-            <w:tcW w:w="1635" w:type="dxa"/>
-            <w:vAlign w:val="center"/>
-          </w:tcPr>
-          <w:p>
-            <w:r>
-              <w:t>8.000000e+01</w:t>
-            </w:r>
-          </w:p>
-        </w:tc>
-        <w:tc>
-          <w:tcPr>
-            <w:tcW w:w="1635" w:type="dxa"/>
-            <w:vAlign w:val="center"/>
-          </w:tcPr>
-          <w:p>
-            <w:r>
-              <w:t>2.365263e+02</w:t>
-            </w:r>
-          </w:p>
-        </w:tc>
-        <w:tc>
-          <w:tcPr>
-            <w:tcW w:w="1635" w:type="dxa"/>
-            <w:vAlign w:val="center"/>
-          </w:tcPr>
-          <w:p>
-            <w:r>
-              <w:t>4.908312e+00</w:t>
+              <w:t>temperature</w:t>
+            </w:r>
+          </w:p>
+        </w:tc>
+        <w:tc>
+          <w:tcPr>
+            <w:tcW w:w="1039" w:type="dxa"/>
+            <w:vAlign w:val="center"/>
+          </w:tcPr>
+          <w:p>
+            <w:pPr>
+              <w:jc w:val="center"/>
+            </w:pPr>
+            <w:r>
+              <w:t>3610</w:t>
+            </w:r>
+          </w:p>
+        </w:tc>
+        <w:tc>
+          <w:tcPr>
+            <w:tcW w:w="1182" w:type="dxa"/>
+            <w:vAlign w:val="center"/>
+          </w:tcPr>
+          <w:p>
+            <w:pPr>
+              <w:jc w:val="center"/>
+            </w:pPr>
+            <w:r>
+              <w:t>36</w:t>
+            </w:r>
+            <w:r>
+              <w:t>.</w:t>
+            </w:r>
+            <w:r>
+              <w:t>73</w:t>
+            </w:r>
+          </w:p>
+        </w:tc>
+        <w:tc>
+          <w:tcPr>
+            <w:tcW w:w="1042" w:type="dxa"/>
+            <w:vAlign w:val="center"/>
+          </w:tcPr>
+          <w:p>
+            <w:pPr>
+              <w:jc w:val="center"/>
+            </w:pPr>
+            <w:r>
+              <w:t>11</w:t>
+            </w:r>
+            <w:r>
+              <w:t>.</w:t>
+            </w:r>
+            <w:r>
+              <w:t>85</w:t>
+            </w:r>
+          </w:p>
+        </w:tc>
+        <w:tc>
+          <w:tcPr>
+            <w:tcW w:w="1323" w:type="dxa"/>
+            <w:vAlign w:val="center"/>
+          </w:tcPr>
+          <w:p>
+            <w:pPr>
+              <w:jc w:val="center"/>
+            </w:pPr>
+            <w:r>
+              <w:t>52</w:t>
+            </w:r>
+            <w:r>
+              <w:t>.</w:t>
+            </w:r>
+            <w:r>
+              <w:t>2</w:t>
+            </w:r>
+            <w:r>
+              <w:t>8</w:t>
+            </w:r>
+          </w:p>
+        </w:tc>
+        <w:tc>
+          <w:tcPr>
+            <w:tcW w:w="1182" w:type="dxa"/>
+            <w:vAlign w:val="center"/>
+          </w:tcPr>
+          <w:p>
+            <w:pPr>
+              <w:jc w:val="center"/>
+            </w:pPr>
+            <w:r>
+              <w:t>8.99</w:t>
             </w:r>
           </w:p>
         </w:tc>
       </w:tr>
       <w:tr>
         <w:trPr>
-          <w:trHeight w:val="349"/>
+          <w:trHeight w:val="358"/>
           <w:jc w:val="center"/>
         </w:trPr>
         <w:tc>
           <w:tcPr>
-            <w:tcW w:w="1743" w:type="dxa"/>
-            <w:vAlign w:val="center"/>
-          </w:tcPr>
-          <w:p>
-            <w:pPr>
+            <w:tcW w:w="2195" w:type="dxa"/>
+            <w:vAlign w:val="center"/>
+          </w:tcPr>
+          <w:p>
+            <w:pPr>
+              <w:jc w:val="center"/>
               <w:rPr>
                 <w:b/>
                 <w:bCs/>
@@ -953,160 +1366,236 @@
                 <w:b/>
                 <w:bCs/>
               </w:rPr>
-              <w:t>temperature</w:t>
-            </w:r>
-          </w:p>
-        </w:tc>
-        <w:tc>
-          <w:tcPr>
-            <w:tcW w:w="825" w:type="dxa"/>
-            <w:vAlign w:val="center"/>
-          </w:tcPr>
-          <w:p>
-            <w:r>
-              <w:t>3610</w:t>
-            </w:r>
-          </w:p>
-        </w:tc>
-        <w:tc>
-          <w:tcPr>
-            <w:tcW w:w="1635" w:type="dxa"/>
-            <w:vAlign w:val="center"/>
-          </w:tcPr>
-          <w:p>
-            <w:r>
-              <w:t>3.673000e+01</w:t>
-            </w:r>
-          </w:p>
-        </w:tc>
-        <w:tc>
-          <w:tcPr>
-            <w:tcW w:w="1635" w:type="dxa"/>
-            <w:vAlign w:val="center"/>
-          </w:tcPr>
-          <w:p>
-            <w:r>
-              <w:t>1.185000e+01</w:t>
-            </w:r>
-          </w:p>
-        </w:tc>
-        <w:tc>
-          <w:tcPr>
-            <w:tcW w:w="1635" w:type="dxa"/>
-            <w:vAlign w:val="center"/>
-          </w:tcPr>
-          <w:p>
-            <w:r>
-              <w:t>5.227500e+01</w:t>
-            </w:r>
-          </w:p>
-        </w:tc>
-        <w:tc>
-          <w:tcPr>
-            <w:tcW w:w="1635" w:type="dxa"/>
-            <w:vAlign w:val="center"/>
-          </w:tcPr>
-          <w:p>
-            <w:r>
-              <w:t>8.994875e-01</w:t>
+              <w:t>heartrate</w:t>
+            </w:r>
+          </w:p>
+        </w:tc>
+        <w:tc>
+          <w:tcPr>
+            <w:tcW w:w="1039" w:type="dxa"/>
+            <w:vAlign w:val="center"/>
+          </w:tcPr>
+          <w:p>
+            <w:pPr>
+              <w:jc w:val="center"/>
+            </w:pPr>
+            <w:r>
+              <w:t>3607</w:t>
+            </w:r>
+          </w:p>
+        </w:tc>
+        <w:tc>
+          <w:tcPr>
+            <w:tcW w:w="1182" w:type="dxa"/>
+            <w:vAlign w:val="center"/>
+          </w:tcPr>
+          <w:p>
+            <w:pPr>
+              <w:jc w:val="center"/>
+            </w:pPr>
+            <w:r>
+              <w:t>80</w:t>
+            </w:r>
+            <w:r>
+              <w:t>.</w:t>
+            </w:r>
+            <w:r>
+              <w:t>07</w:t>
+            </w:r>
+          </w:p>
+        </w:tc>
+        <w:tc>
+          <w:tcPr>
+            <w:tcW w:w="1042" w:type="dxa"/>
+            <w:vAlign w:val="center"/>
+          </w:tcPr>
+          <w:p>
+            <w:pPr>
+              <w:jc w:val="center"/>
+            </w:pPr>
+            <w:r>
+              <w:t>37</w:t>
+            </w:r>
+            <w:r>
+              <w:t>.</w:t>
+            </w:r>
+            <w:r>
+              <w:t>58</w:t>
+            </w:r>
+          </w:p>
+        </w:tc>
+        <w:tc>
+          <w:tcPr>
+            <w:tcW w:w="1323" w:type="dxa"/>
+            <w:vAlign w:val="center"/>
+          </w:tcPr>
+          <w:p>
+            <w:pPr>
+              <w:jc w:val="center"/>
+            </w:pPr>
+            <w:r>
+              <w:t>242</w:t>
+            </w:r>
+            <w:r>
+              <w:t>.</w:t>
+            </w:r>
+            <w:r>
+              <w:t>58</w:t>
+            </w:r>
+          </w:p>
+        </w:tc>
+        <w:tc>
+          <w:tcPr>
+            <w:tcW w:w="1182" w:type="dxa"/>
+            <w:vAlign w:val="center"/>
+          </w:tcPr>
+          <w:p>
+            <w:pPr>
+              <w:jc w:val="center"/>
+            </w:pPr>
+            <w:r>
+              <w:t>13</w:t>
+            </w:r>
+            <w:r>
+              <w:t>.</w:t>
+            </w:r>
+            <w:r>
+              <w:t>00</w:t>
             </w:r>
           </w:p>
         </w:tc>
       </w:tr>
       <w:tr>
         <w:trPr>
-          <w:trHeight w:val="349"/>
+          <w:trHeight w:val="358"/>
           <w:jc w:val="center"/>
         </w:trPr>
         <w:tc>
           <w:tcPr>
-            <w:tcW w:w="1743" w:type="dxa"/>
-            <w:vAlign w:val="center"/>
-          </w:tcPr>
-          <w:p>
-            <w:pPr>
+            <w:tcW w:w="2195" w:type="dxa"/>
+            <w:vAlign w:val="center"/>
+          </w:tcPr>
+          <w:p>
+            <w:pPr>
+              <w:jc w:val="center"/>
               <w:rPr>
                 <w:b/>
                 <w:bCs/>
               </w:rPr>
             </w:pPr>
+            <w:proofErr w:type="spellStart"/>
             <w:r>
               <w:rPr>
                 <w:b/>
                 <w:bCs/>
               </w:rPr>
-              <w:t>heartrate</w:t>
-            </w:r>
-          </w:p>
-        </w:tc>
-        <w:tc>
-          <w:tcPr>
-            <w:tcW w:w="825" w:type="dxa"/>
-            <w:vAlign w:val="center"/>
-          </w:tcPr>
-          <w:p>
-            <w:r>
-              <w:t>3607</w:t>
-            </w:r>
-          </w:p>
-        </w:tc>
-        <w:tc>
-          <w:tcPr>
-            <w:tcW w:w="1635" w:type="dxa"/>
-            <w:vAlign w:val="center"/>
-          </w:tcPr>
-          <w:p>
-            <w:r>
-              <w:t>8.007110e+01</w:t>
-            </w:r>
-          </w:p>
-        </w:tc>
-        <w:tc>
-          <w:tcPr>
-            <w:tcW w:w="1635" w:type="dxa"/>
-            <w:vAlign w:val="center"/>
-          </w:tcPr>
-          <w:p>
-            <w:r>
-              <w:t>3.758333e+01</w:t>
-            </w:r>
-          </w:p>
-        </w:tc>
-        <w:tc>
-          <w:tcPr>
-            <w:tcW w:w="1635" w:type="dxa"/>
-            <w:vAlign w:val="center"/>
-          </w:tcPr>
-          <w:p>
-            <w:r>
-              <w:t>2.425833e+02</w:t>
-            </w:r>
-          </w:p>
-        </w:tc>
-        <w:tc>
-          <w:tcPr>
-            <w:tcW w:w="1635" w:type="dxa"/>
-            <w:vAlign w:val="center"/>
-          </w:tcPr>
-          <w:p>
-            <w:r>
-              <w:t>1.300406e+01</w:t>
+              <w:t>respirationrate</w:t>
+            </w:r>
+            <w:proofErr w:type="spellEnd"/>
+          </w:p>
+        </w:tc>
+        <w:tc>
+          <w:tcPr>
+            <w:tcW w:w="1039" w:type="dxa"/>
+            <w:vAlign w:val="center"/>
+          </w:tcPr>
+          <w:p>
+            <w:pPr>
+              <w:jc w:val="center"/>
+            </w:pPr>
+            <w:r>
+              <w:t>3609</w:t>
+            </w:r>
+          </w:p>
+        </w:tc>
+        <w:tc>
+          <w:tcPr>
+            <w:tcW w:w="1182" w:type="dxa"/>
+            <w:vAlign w:val="center"/>
+          </w:tcPr>
+          <w:p>
+            <w:pPr>
+              <w:jc w:val="center"/>
+            </w:pPr>
+            <w:r>
+              <w:t>18</w:t>
+            </w:r>
+            <w:r>
+              <w:t>.20</w:t>
+            </w:r>
+          </w:p>
+        </w:tc>
+        <w:tc>
+          <w:tcPr>
+            <w:tcW w:w="1042" w:type="dxa"/>
+            <w:vAlign w:val="center"/>
+          </w:tcPr>
+          <w:p>
+            <w:pPr>
+              <w:jc w:val="center"/>
+            </w:pPr>
+            <w:r>
+              <w:t>12</w:t>
+            </w:r>
+            <w:r>
+              <w:t>.</w:t>
+            </w:r>
+            <w:r>
+              <w:t>00</w:t>
+            </w:r>
+          </w:p>
+        </w:tc>
+        <w:tc>
+          <w:tcPr>
+            <w:tcW w:w="1323" w:type="dxa"/>
+            <w:vAlign w:val="center"/>
+          </w:tcPr>
+          <w:p>
+            <w:pPr>
+              <w:jc w:val="center"/>
+            </w:pPr>
+            <w:r>
+              <w:t>67</w:t>
+            </w:r>
+            <w:r>
+              <w:t>.</w:t>
+            </w:r>
+            <w:r>
+              <w:t>7</w:t>
+            </w:r>
+            <w:r>
+              <w:t>2</w:t>
+            </w:r>
+          </w:p>
+        </w:tc>
+        <w:tc>
+          <w:tcPr>
+            <w:tcW w:w="1182" w:type="dxa"/>
+            <w:vAlign w:val="center"/>
+          </w:tcPr>
+          <w:p>
+            <w:pPr>
+              <w:jc w:val="center"/>
+            </w:pPr>
+            <w:r>
+              <w:t>2.63</w:t>
             </w:r>
           </w:p>
         </w:tc>
       </w:tr>
       <w:tr>
         <w:trPr>
-          <w:trHeight w:val="349"/>
+          <w:trHeight w:val="377"/>
           <w:jc w:val="center"/>
         </w:trPr>
         <w:tc>
           <w:tcPr>
-            <w:tcW w:w="1743" w:type="dxa"/>
-            <w:vAlign w:val="center"/>
-          </w:tcPr>
-          <w:p>
-            <w:pPr>
+            <w:tcW w:w="2195" w:type="dxa"/>
+            <w:vAlign w:val="center"/>
+          </w:tcPr>
+          <w:p>
+            <w:pPr>
+              <w:jc w:val="center"/>
               <w:rPr>
                 <w:b/>
                 <w:bCs/>
@@ -1118,101 +1607,20 @@
                 <w:b/>
                 <w:bCs/>
               </w:rPr>
-              <w:t>respirationrate</w:t>
+              <w:t>bpdiastolic</w:t>
             </w:r>
             <w:proofErr w:type="spellEnd"/>
           </w:p>
         </w:tc>
         <w:tc>
           <w:tcPr>
-            <w:tcW w:w="825" w:type="dxa"/>
-            <w:vAlign w:val="center"/>
-          </w:tcPr>
-          <w:p>
-            <w:r>
-              <w:t>3609</w:t>
-            </w:r>
-          </w:p>
-        </w:tc>
-        <w:tc>
-          <w:tcPr>
-            <w:tcW w:w="1635" w:type="dxa"/>
-            <w:vAlign w:val="center"/>
-          </w:tcPr>
-          <w:p>
-            <w:r>
-              <w:t>1.819603e+01</w:t>
-            </w:r>
-          </w:p>
-        </w:tc>
-        <w:tc>
-          <w:tcPr>
-            <w:tcW w:w="1635" w:type="dxa"/>
-            <w:vAlign w:val="center"/>
-          </w:tcPr>
-          <w:p>
-            <w:r>
-              <w:t>1.200000e+01</w:t>
-            </w:r>
-          </w:p>
-        </w:tc>
-        <w:tc>
-          <w:tcPr>
-            <w:tcW w:w="1635" w:type="dxa"/>
-            <w:vAlign w:val="center"/>
-          </w:tcPr>
-          <w:p>
-            <w:r>
-              <w:t>6.771795e+01</w:t>
-            </w:r>
-          </w:p>
-        </w:tc>
-        <w:tc>
-          <w:tcPr>
-            <w:tcW w:w="1635" w:type="dxa"/>
-            <w:vAlign w:val="center"/>
-          </w:tcPr>
-          <w:p>
-            <w:r>
-              <w:t>2.633549e+00</w:t>
-            </w:r>
-          </w:p>
-        </w:tc>
-      </w:tr>
-      <w:tr>
-        <w:trPr>
-          <w:trHeight w:val="368"/>
-          <w:jc w:val="center"/>
-        </w:trPr>
-        <w:tc>
-          <w:tcPr>
-            <w:tcW w:w="1743" w:type="dxa"/>
-            <w:vAlign w:val="center"/>
-          </w:tcPr>
-          <w:p>
-            <w:pPr>
-              <w:rPr>
-                <w:b/>
-                <w:bCs/>
-              </w:rPr>
-            </w:pPr>
-            <w:proofErr w:type="spellStart"/>
-            <w:r>
-              <w:rPr>
-                <w:b/>
-                <w:bCs/>
-              </w:rPr>
-              <w:t>bpdiastolic</w:t>
-            </w:r>
-            <w:proofErr w:type="spellEnd"/>
-          </w:p>
-        </w:tc>
-        <w:tc>
-          <w:tcPr>
-            <w:tcW w:w="825" w:type="dxa"/>
-            <w:vAlign w:val="center"/>
-          </w:tcPr>
-          <w:p>
+            <w:tcW w:w="1039" w:type="dxa"/>
+            <w:vAlign w:val="center"/>
+          </w:tcPr>
+          <w:p>
+            <w:pPr>
+              <w:jc w:val="center"/>
+            </w:pPr>
             <w:r>
               <w:t>3611</w:t>
             </w:r>
@@ -1220,45 +1628,78 @@
         </w:tc>
         <w:tc>
           <w:tcPr>
-            <w:tcW w:w="1635" w:type="dxa"/>
-            <w:vAlign w:val="center"/>
-          </w:tcPr>
-          <w:p>
-            <w:r>
-              <w:t>7.251746e+01</w:t>
-            </w:r>
-          </w:p>
-        </w:tc>
-        <w:tc>
-          <w:tcPr>
-            <w:tcW w:w="1635" w:type="dxa"/>
-            <w:vAlign w:val="center"/>
-          </w:tcPr>
-          <w:p>
-            <w:r>
-              <w:t>2.956349e+01</w:t>
-            </w:r>
-          </w:p>
-        </w:tc>
-        <w:tc>
-          <w:tcPr>
-            <w:tcW w:w="1635" w:type="dxa"/>
-            <w:vAlign w:val="center"/>
-          </w:tcPr>
-          <w:p>
-            <w:r>
-              <w:t>1.544000e+02</w:t>
-            </w:r>
-          </w:p>
-        </w:tc>
-        <w:tc>
-          <w:tcPr>
-            <w:tcW w:w="1635" w:type="dxa"/>
-            <w:vAlign w:val="center"/>
-          </w:tcPr>
-          <w:p>
-            <w:r>
-              <w:t>9.801809e+00</w:t>
+            <w:tcW w:w="1182" w:type="dxa"/>
+            <w:vAlign w:val="center"/>
+          </w:tcPr>
+          <w:p>
+            <w:pPr>
+              <w:jc w:val="center"/>
+            </w:pPr>
+            <w:r>
+              <w:t>72</w:t>
+            </w:r>
+            <w:r>
+              <w:t>.</w:t>
+            </w:r>
+            <w:r>
+              <w:t>5</w:t>
+            </w:r>
+            <w:r>
+              <w:t>2</w:t>
+            </w:r>
+          </w:p>
+        </w:tc>
+        <w:tc>
+          <w:tcPr>
+            <w:tcW w:w="1042" w:type="dxa"/>
+            <w:vAlign w:val="center"/>
+          </w:tcPr>
+          <w:p>
+            <w:pPr>
+              <w:jc w:val="center"/>
+            </w:pPr>
+            <w:r>
+              <w:t>29</w:t>
+            </w:r>
+            <w:r>
+              <w:t>.</w:t>
+            </w:r>
+            <w:r>
+              <w:t>56</w:t>
+            </w:r>
+          </w:p>
+        </w:tc>
+        <w:tc>
+          <w:tcPr>
+            <w:tcW w:w="1323" w:type="dxa"/>
+            <w:vAlign w:val="center"/>
+          </w:tcPr>
+          <w:p>
+            <w:pPr>
+              <w:jc w:val="center"/>
+            </w:pPr>
+            <w:r>
+              <w:t>154</w:t>
+            </w:r>
+            <w:r>
+              <w:t>.</w:t>
+            </w:r>
+            <w:r>
+              <w:t>40</w:t>
+            </w:r>
+          </w:p>
+        </w:tc>
+        <w:tc>
+          <w:tcPr>
+            <w:tcW w:w="1182" w:type="dxa"/>
+            <w:vAlign w:val="center"/>
+          </w:tcPr>
+          <w:p>
+            <w:pPr>
+              <w:jc w:val="center"/>
+            </w:pPr>
+            <w:r>
+              <w:t>9.80</w:t>
             </w:r>
           </w:p>
         </w:tc>
@@ -1270,6 +1711,11 @@
       </w:pPr>
       <w:bookmarkStart w:id="0" w:name="_GoBack"/>
       <w:bookmarkEnd w:id="0"/>
+    </w:p>
+    <w:p>
+      <w:pPr>
+        <w:jc w:val="both"/>
+      </w:pPr>
       <w:r>
         <w:rPr>
           <w:noProof/>
@@ -1279,13 +1725,13 @@
             <w:drawing>
               <wp:anchor distT="0" distB="0" distL="114300" distR="114300" simplePos="0" relativeHeight="251659264" behindDoc="0" locked="0" layoutInCell="1" allowOverlap="1" wp14:anchorId="3B1B9465" wp14:editId="2C18B78A">
                 <wp:simplePos x="0" y="0"/>
-                <wp:positionH relativeFrom="column">
-                  <wp:posOffset>332740</wp:posOffset>
+                <wp:positionH relativeFrom="margin">
+                  <wp:align>center</wp:align>
                 </wp:positionH>
                 <wp:positionV relativeFrom="paragraph">
-                  <wp:posOffset>138430</wp:posOffset>
+                  <wp:posOffset>5715</wp:posOffset>
                 </wp:positionV>
-                <wp:extent cx="5147733" cy="516466"/>
+                <wp:extent cx="5585460" cy="516466"/>
                 <wp:effectExtent l="0" t="0" r="0" b="0"/>
                 <wp:wrapNone/>
                 <wp:docPr id="1" name="Text Box 1"/>
@@ -1297,7 +1743,7 @@
                       <wps:spPr>
                         <a:xfrm>
                           <a:off x="0" y="0"/>
-                          <a:ext cx="5147733" cy="516466"/>
+                          <a:ext cx="5585460" cy="516466"/>
                         </a:xfrm>
                         <a:prstGeom prst="rect">
                           <a:avLst/>
@@ -1338,11 +1784,7 @@
           </mc:Choice>
           <mc:Fallback>
             <w:pict>
-              <v:shapetype w14:anchorId="3B1B9465" id="_x0000_t202" coordsize="21600,21600" o:spt="202" path="m,l,21600r21600,l21600,xe">
-                <v:stroke joinstyle="miter"/>
-                <v:path gradientshapeok="t" o:connecttype="rect"/>
-              </v:shapetype>
-              <v:shape id="Text Box 1" o:spid="_x0000_s1026" type="#_x0000_t202" style="position:absolute;left:0;text-align:left;margin-left:26.2pt;margin-top:10.9pt;width:405.35pt;height:40.65pt;z-index:251659264;visibility:visible;mso-wrap-style:square;mso-width-percent:0;mso-height-percent:0;mso-wrap-distance-left:9pt;mso-wrap-distance-top:0;mso-wrap-distance-right:9pt;mso-wrap-distance-bottom:0;mso-position-horizontal:absolute;mso-position-horizontal-relative:text;mso-position-vertical:absolute;mso-position-vertical-relative:text;mso-width-percent:0;mso-height-percent:0;mso-width-relative:margin;mso-height-relative:margin;v-text-anchor:top" o:gfxdata="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" fillcolor="white [3201]" stroked="f" strokeweight=".5pt">
+              <v:shape w14:anchorId="3B1B9465" id="Text Box 1" o:spid="_x0000_s1027" type="#_x0000_t202" style="position:absolute;left:0;text-align:left;margin-left:0;margin-top:.45pt;width:439.8pt;height:40.65pt;z-index:251659264;visibility:visible;mso-wrap-style:square;mso-width-percent:0;mso-height-percent:0;mso-wrap-distance-left:9pt;mso-wrap-distance-top:0;mso-wrap-distance-right:9pt;mso-wrap-distance-bottom:0;mso-position-horizontal:center;mso-position-horizontal-relative:margin;mso-position-vertical:absolute;mso-position-vertical-relative:text;mso-width-percent:0;mso-height-percent:0;mso-width-relative:margin;mso-height-relative:margin;v-text-anchor:top" o:gfxdata="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" fillcolor="white [3201]" stroked="f" strokeweight=".5pt">
                 <v:textbox>
                   <w:txbxContent>
                     <w:p>
@@ -1352,11 +1794,17 @@
                     </w:p>
                   </w:txbxContent>
                 </v:textbox>
+                <w10:wrap anchorx="margin"/>
               </v:shape>
             </w:pict>
           </mc:Fallback>
         </mc:AlternateContent>
       </w:r>
+    </w:p>
+    <w:p>
+      <w:pPr>
+        <w:jc w:val="both"/>
+      </w:pPr>
     </w:p>
     <w:p>
       <w:pPr>
@@ -1369,8 +1817,13 @@
         <w:rPr>
           <w:b/>
         </w:rPr>
-        <w:lastRenderedPageBreak/>
         <w:t>Conclusion:</w:t>
+      </w:r>
+      <w:r>
+        <w:rPr>
+          <w:noProof/>
+        </w:rPr>
+        <w:t xml:space="preserve"> </w:t>
       </w:r>
     </w:p>
     <w:sectPr>

</xml_diff>